<commit_message>
some updates from mohamed
</commit_message>
<xml_diff>
--- a/mohamed.docx
+++ b/mohamed.docx
@@ -48,7 +48,7 @@
           </w:tcPr>
           <w:p>
             <w:pPr>
-              <w:jc w:val="both"/>
+              <w:pStyle w:val="Title"/>
               <w:rPr>
                 <w:rFonts w:eastAsia="Calibri"/>
               </w:rPr>
@@ -1746,7 +1746,7 @@
           <w:r>
             <w:fldChar w:fldCharType="separate"/>
           </w:r>
-          <w:hyperlink w:anchor="_Toc132132291" w:history="1">
+          <w:hyperlink w:anchor="_Toc132165948" w:history="1">
             <w:r>
               <w:rPr>
                 <w:rStyle w:val="Hyperlink"/>
@@ -1774,7 +1774,7 @@
                 <w:noProof/>
                 <w:webHidden/>
               </w:rPr>
-              <w:instrText xml:space="preserve"> PAGEREF _Toc132132291 \h </w:instrText>
+              <w:instrText xml:space="preserve"> PAGEREF _Toc132165948 \h </w:instrText>
             </w:r>
             <w:r>
               <w:rPr>
@@ -1818,7 +1818,7 @@
               <w:szCs w:val="22"/>
             </w:rPr>
           </w:pPr>
-          <w:hyperlink w:anchor="_Toc132132292" w:history="1">
+          <w:hyperlink w:anchor="_Toc132165949" w:history="1">
             <w:r>
               <w:rPr>
                 <w:rStyle w:val="Hyperlink"/>
@@ -1846,7 +1846,7 @@
                 <w:noProof/>
                 <w:webHidden/>
               </w:rPr>
-              <w:instrText xml:space="preserve"> PAGEREF _Toc132132292 \h </w:instrText>
+              <w:instrText xml:space="preserve"> PAGEREF _Toc132165949 \h </w:instrText>
             </w:r>
             <w:r>
               <w:rPr>
@@ -1890,14 +1890,14 @@
               <w:szCs w:val="22"/>
             </w:rPr>
           </w:pPr>
-          <w:hyperlink w:anchor="_Toc132132293" w:history="1">
+          <w:hyperlink w:anchor="_Toc132165950" w:history="1">
             <w:r>
               <w:rPr>
                 <w:rStyle w:val="Hyperlink"/>
                 <w:noProof/>
                 <w:lang w:bidi="ar-EG"/>
               </w:rPr>
-              <w:t>References</w:t>
+              <w:t>2.Architecture</w:t>
             </w:r>
             <w:r>
               <w:rPr>
@@ -1918,7 +1918,7 @@
                 <w:noProof/>
                 <w:webHidden/>
               </w:rPr>
-              <w:instrText xml:space="preserve"> PAGEREF _Toc132132293 \h </w:instrText>
+              <w:instrText xml:space="preserve"> PAGEREF _Toc132165950 \h </w:instrText>
             </w:r>
             <w:r>
               <w:rPr>
@@ -1938,7 +1938,79 @@
                 <w:noProof/>
                 <w:webHidden/>
               </w:rPr>
-              <w:t>3</w:t>
+              <w:t>2</w:t>
+            </w:r>
+            <w:r>
+              <w:rPr>
+                <w:noProof/>
+                <w:webHidden/>
+              </w:rPr>
+              <w:fldChar w:fldCharType="end"/>
+            </w:r>
+          </w:hyperlink>
+        </w:p>
+        <w:p>
+          <w:pPr>
+            <w:pStyle w:val="TOC1"/>
+            <w:tabs>
+              <w:tab w:val="right" w:leader="dot" w:pos="10790"/>
+            </w:tabs>
+            <w:rPr>
+              <w:rFonts w:asciiTheme="minorHAnsi" w:eastAsiaTheme="minorEastAsia" w:hAnsiTheme="minorHAnsi" w:cstheme="minorBidi"/>
+              <w:noProof/>
+              <w:sz w:val="22"/>
+              <w:szCs w:val="22"/>
+            </w:rPr>
+          </w:pPr>
+          <w:hyperlink w:anchor="_Toc132165951" w:history="1">
+            <w:r>
+              <w:rPr>
+                <w:rStyle w:val="Hyperlink"/>
+                <w:noProof/>
+                <w:lang w:bidi="ar-EG"/>
+              </w:rPr>
+              <w:t>References</w:t>
+            </w:r>
+            <w:r>
+              <w:rPr>
+                <w:noProof/>
+                <w:webHidden/>
+              </w:rPr>
+              <w:tab/>
+            </w:r>
+            <w:r>
+              <w:rPr>
+                <w:noProof/>
+                <w:webHidden/>
+              </w:rPr>
+              <w:fldChar w:fldCharType="begin"/>
+            </w:r>
+            <w:r>
+              <w:rPr>
+                <w:noProof/>
+                <w:webHidden/>
+              </w:rPr>
+              <w:instrText xml:space="preserve"> PAGEREF _Toc132165951 \h </w:instrText>
+            </w:r>
+            <w:r>
+              <w:rPr>
+                <w:noProof/>
+                <w:webHidden/>
+              </w:rPr>
+            </w:r>
+            <w:r>
+              <w:rPr>
+                <w:noProof/>
+                <w:webHidden/>
+              </w:rPr>
+              <w:fldChar w:fldCharType="separate"/>
+            </w:r>
+            <w:r>
+              <w:rPr>
+                <w:noProof/>
+                <w:webHidden/>
+              </w:rPr>
+              <w:t>4</w:t>
             </w:r>
             <w:r>
               <w:rPr>
@@ -2114,7 +2186,7 @@
         <w:pStyle w:val="Heading1"/>
       </w:pPr>
       <w:bookmarkStart w:id="1" w:name="_Toc131722185"/>
-      <w:bookmarkStart w:id="2" w:name="_Toc132132291"/>
+      <w:bookmarkStart w:id="2" w:name="_Toc132165948"/>
       <w:r>
         <w:lastRenderedPageBreak/>
         <w:t>Abstract</w:t>
@@ -2125,36 +2197,24 @@
       <w:pPr>
         <w:jc w:val="both"/>
         <w:rPr>
+          <w:sz w:val="24"/>
+          <w:szCs w:val="24"/>
           <w:lang w:bidi="ar-EG"/>
         </w:rPr>
       </w:pPr>
       <w:r>
         <w:rPr>
+          <w:sz w:val="24"/>
+          <w:szCs w:val="24"/>
           <w:lang w:bidi="ar-EG"/>
         </w:rPr>
-        <w:t xml:space="preserve">Text to image synthesis is a process of generating an image from a given text description. It is a form of natural language processing that involves the use of deep learning algorithms to generate an image from a text description. The goal of text to image synthesis is to create an image that accurately reflects the content of the text. </w:t>
-      </w:r>
-      <w:r>
-        <w:rPr>
-          <w:lang w:bidi="ar-EG"/>
-        </w:rPr>
-        <w:t>In this report, we will discuss a paper called “</w:t>
-      </w:r>
-      <w:r>
-        <w:rPr>
-          <w:lang w:bidi="ar-EG"/>
-        </w:rPr>
-        <w:t>High-Resolution Image Synthesis with Latent Diffusion Models</w:t>
-      </w:r>
-      <w:r>
-        <w:rPr>
-          <w:lang w:bidi="ar-EG"/>
-        </w:rPr>
-        <w:t xml:space="preserve">” </w:t>
+        <w:t xml:space="preserve">Text to image synthesis is a process of generating an image from a given text description. It is a form of natural language processing that involves the use of deep learning algorithms to generate an image from a text description. The goal of text to image synthesis is to create an image that accurately reflects the content of the text. In this report, we will discuss a paper called “High-Resolution Image Synthesis with Latent Diffusion Models” </w:t>
       </w:r>
       <w:sdt>
         <w:sdtPr>
           <w:rPr>
+            <w:sz w:val="24"/>
+            <w:szCs w:val="24"/>
             <w:lang w:bidi="ar-EG"/>
           </w:rPr>
           <w:id w:val="-846480117"/>
@@ -2163,18 +2223,24 @@
         <w:sdtContent>
           <w:r>
             <w:rPr>
+              <w:sz w:val="24"/>
+              <w:szCs w:val="24"/>
               <w:lang w:bidi="ar-EG"/>
             </w:rPr>
             <w:fldChar w:fldCharType="begin"/>
           </w:r>
           <w:r>
             <w:rPr>
+              <w:sz w:val="24"/>
+              <w:szCs w:val="24"/>
               <w:lang w:bidi="ar-EG"/>
             </w:rPr>
             <w:instrText xml:space="preserve"> CITATION Rom22 \l 1033 </w:instrText>
           </w:r>
           <w:r>
             <w:rPr>
+              <w:sz w:val="24"/>
+              <w:szCs w:val="24"/>
               <w:lang w:bidi="ar-EG"/>
             </w:rPr>
             <w:fldChar w:fldCharType="separate"/>
@@ -2182,12 +2248,16 @@
           <w:r>
             <w:rPr>
               <w:noProof/>
+              <w:sz w:val="24"/>
+              <w:szCs w:val="24"/>
               <w:lang w:bidi="ar-EG"/>
             </w:rPr>
             <w:t>[1]</w:t>
           </w:r>
           <w:r>
             <w:rPr>
+              <w:sz w:val="24"/>
+              <w:szCs w:val="24"/>
               <w:lang w:bidi="ar-EG"/>
             </w:rPr>
             <w:fldChar w:fldCharType="end"/>
@@ -2196,6 +2266,8 @@
       </w:sdt>
       <w:r>
         <w:rPr>
+          <w:sz w:val="24"/>
+          <w:szCs w:val="24"/>
           <w:lang w:bidi="ar-EG"/>
         </w:rPr>
         <w:t xml:space="preserve"> which uses Stable Diffusion (SD) also called Latent Diffusion Model (LDM) to achieve new state-of-the-art scores for image inpainting and class-conditional image synthesis and highly competitive performance on various tasks, including text-to-image synthesis, unconditional image generation and super-resolution, while signiﬁcantly reducing computational requirements compared to the previous pixel-based Diffusion Models (DM).</w:t>
@@ -2219,7 +2291,7 @@
       <w:pPr>
         <w:pStyle w:val="Heading1"/>
       </w:pPr>
-      <w:bookmarkStart w:id="3" w:name="_Toc132132292"/>
+      <w:bookmarkStart w:id="3" w:name="_Toc132165949"/>
       <w:r>
         <w:lastRenderedPageBreak/>
         <w:t>1</w:t>
@@ -2241,23 +2313,31 @@
       <w:pPr>
         <w:jc w:val="both"/>
         <w:rPr>
+          <w:sz w:val="24"/>
+          <w:szCs w:val="24"/>
           <w:lang w:bidi="ar-EG"/>
         </w:rPr>
       </w:pPr>
       <w:r>
         <w:rPr>
+          <w:sz w:val="24"/>
+          <w:szCs w:val="24"/>
           <w:lang w:bidi="ar-EG"/>
         </w:rPr>
         <w:t>Artificial Intelligence (AI) art has become extremely popular in recent years as technology advances and more people bec</w:t>
       </w:r>
       <w:r>
         <w:rPr>
+          <w:sz w:val="24"/>
+          <w:szCs w:val="24"/>
           <w:lang w:bidi="ar-EG"/>
         </w:rPr>
         <w:t>a</w:t>
       </w:r>
       <w:r>
         <w:rPr>
+          <w:sz w:val="24"/>
+          <w:szCs w:val="24"/>
           <w:lang w:bidi="ar-EG"/>
         </w:rPr>
         <w:t xml:space="preserve">me interested in exploring the possibilities of using AI to create artwork. The Public release of SD in August 22, 2022 </w:t>
@@ -2265,6 +2345,8 @@
       <w:sdt>
         <w:sdtPr>
           <w:rPr>
+            <w:sz w:val="24"/>
+            <w:szCs w:val="24"/>
             <w:lang w:bidi="ar-EG"/>
           </w:rPr>
           <w:id w:val="21672001"/>
@@ -2273,18 +2355,24 @@
         <w:sdtContent>
           <w:r>
             <w:rPr>
+              <w:sz w:val="24"/>
+              <w:szCs w:val="24"/>
               <w:lang w:bidi="ar-EG"/>
             </w:rPr>
             <w:fldChar w:fldCharType="begin"/>
           </w:r>
           <w:r>
             <w:rPr>
+              <w:sz w:val="24"/>
+              <w:szCs w:val="24"/>
               <w:lang w:bidi="ar-EG"/>
             </w:rPr>
             <w:instrText xml:space="preserve"> CITATION Sta22 \l 1033 </w:instrText>
           </w:r>
           <w:r>
             <w:rPr>
+              <w:sz w:val="24"/>
+              <w:szCs w:val="24"/>
               <w:lang w:bidi="ar-EG"/>
             </w:rPr>
             <w:fldChar w:fldCharType="separate"/>
@@ -2292,12 +2380,16 @@
           <w:r>
             <w:rPr>
               <w:noProof/>
+              <w:sz w:val="24"/>
+              <w:szCs w:val="24"/>
               <w:lang w:bidi="ar-EG"/>
             </w:rPr>
             <w:t>[2]</w:t>
           </w:r>
           <w:r>
             <w:rPr>
+              <w:sz w:val="24"/>
+              <w:szCs w:val="24"/>
               <w:lang w:bidi="ar-EG"/>
             </w:rPr>
             <w:fldChar w:fldCharType="end"/>
@@ -2306,12 +2398,16 @@
       </w:sdt>
       <w:r>
         <w:rPr>
+          <w:sz w:val="24"/>
+          <w:szCs w:val="24"/>
           <w:lang w:bidi="ar-EG"/>
         </w:rPr>
         <w:t xml:space="preserve"> has massively impacted this field as it’s not only a high-performance model competitive with present AI image generation models such as DALL-E</w:t>
       </w:r>
       <w:r>
         <w:rPr>
+          <w:sz w:val="24"/>
+          <w:szCs w:val="24"/>
           <w:lang w:bidi="ar-EG"/>
         </w:rPr>
         <w:t xml:space="preserve"> by </w:t>
@@ -2319,6 +2415,8 @@
       <w:proofErr w:type="spellStart"/>
       <w:r>
         <w:rPr>
+          <w:sz w:val="24"/>
+          <w:szCs w:val="24"/>
           <w:lang w:bidi="ar-EG"/>
         </w:rPr>
         <w:t>OpenAI</w:t>
@@ -2326,42 +2424,56 @@
       <w:proofErr w:type="spellEnd"/>
       <w:r>
         <w:rPr>
+          <w:sz w:val="24"/>
+          <w:szCs w:val="24"/>
           <w:lang w:bidi="ar-EG"/>
         </w:rPr>
         <w:t xml:space="preserve"> or Imagen by Google</w:t>
       </w:r>
       <w:r>
         <w:rPr>
+          <w:sz w:val="24"/>
+          <w:szCs w:val="24"/>
           <w:lang w:bidi="ar-EG"/>
         </w:rPr>
         <w:t xml:space="preserve"> but also its </w:t>
       </w:r>
       <w:r>
         <w:rPr>
+          <w:sz w:val="24"/>
+          <w:szCs w:val="24"/>
           <w:lang w:bidi="ar-EG"/>
         </w:rPr>
         <w:t xml:space="preserve">model weights and </w:t>
       </w:r>
       <w:r>
         <w:rPr>
+          <w:sz w:val="24"/>
+          <w:szCs w:val="24"/>
           <w:lang w:bidi="ar-EG"/>
         </w:rPr>
         <w:t xml:space="preserve">source code </w:t>
       </w:r>
       <w:r>
         <w:rPr>
+          <w:sz w:val="24"/>
+          <w:szCs w:val="24"/>
           <w:lang w:bidi="ar-EG"/>
         </w:rPr>
         <w:t>are</w:t>
       </w:r>
       <w:r>
         <w:rPr>
+          <w:sz w:val="24"/>
+          <w:szCs w:val="24"/>
           <w:lang w:bidi="ar-EG"/>
         </w:rPr>
         <w:t xml:space="preserve"> fully open to anyone which </w:t>
       </w:r>
       <w:r>
         <w:rPr>
+          <w:sz w:val="24"/>
+          <w:szCs w:val="24"/>
           <w:lang w:bidi="ar-EG"/>
         </w:rPr>
         <w:t xml:space="preserve">allows anyone to download the model and tinker with it and adjust the internal parameters in a way that they can’t do with the closed solutions as DALL-E and Imagen. </w:t>
@@ -2369,6 +2481,8 @@
       <w:sdt>
         <w:sdtPr>
           <w:rPr>
+            <w:sz w:val="24"/>
+            <w:szCs w:val="24"/>
             <w:lang w:bidi="ar-EG"/>
           </w:rPr>
           <w:id w:val="1858080537"/>
@@ -2377,18 +2491,24 @@
         <w:sdtContent>
           <w:r>
             <w:rPr>
+              <w:sz w:val="24"/>
+              <w:szCs w:val="24"/>
               <w:lang w:bidi="ar-EG"/>
             </w:rPr>
             <w:fldChar w:fldCharType="begin"/>
           </w:r>
           <w:r>
             <w:rPr>
+              <w:sz w:val="24"/>
+              <w:szCs w:val="24"/>
               <w:lang w:bidi="ar-EG"/>
             </w:rPr>
             <w:instrText xml:space="preserve"> CITATION Two22 \l 1033 </w:instrText>
           </w:r>
           <w:r>
             <w:rPr>
+              <w:sz w:val="24"/>
+              <w:szCs w:val="24"/>
               <w:lang w:bidi="ar-EG"/>
             </w:rPr>
             <w:fldChar w:fldCharType="separate"/>
@@ -2396,12 +2516,16 @@
           <w:r>
             <w:rPr>
               <w:noProof/>
+              <w:sz w:val="24"/>
+              <w:szCs w:val="24"/>
               <w:lang w:bidi="ar-EG"/>
             </w:rPr>
             <w:t>[3]</w:t>
           </w:r>
           <w:r>
             <w:rPr>
+              <w:sz w:val="24"/>
+              <w:szCs w:val="24"/>
               <w:lang w:bidi="ar-EG"/>
             </w:rPr>
             <w:fldChar w:fldCharType="end"/>
@@ -2410,6 +2534,8 @@
       </w:sdt>
       <w:r>
         <w:rPr>
+          <w:sz w:val="24"/>
+          <w:szCs w:val="24"/>
           <w:lang w:bidi="ar-EG"/>
         </w:rPr>
         <w:t>. In addition, as we will discuss in this report, the latent space approach allowed relatively low resources and memory requirements</w:t>
@@ -2417,6 +2543,8 @@
       <w:sdt>
         <w:sdtPr>
           <w:rPr>
+            <w:sz w:val="24"/>
+            <w:szCs w:val="24"/>
             <w:lang w:bidi="ar-EG"/>
           </w:rPr>
           <w:id w:val="-677973986"/>
@@ -2425,18 +2553,24 @@
         <w:sdtContent>
           <w:r>
             <w:rPr>
+              <w:sz w:val="24"/>
+              <w:szCs w:val="24"/>
               <w:lang w:bidi="ar-EG"/>
             </w:rPr>
             <w:fldChar w:fldCharType="begin"/>
           </w:r>
           <w:r>
             <w:rPr>
+              <w:sz w:val="24"/>
+              <w:szCs w:val="24"/>
               <w:lang w:bidi="ar-EG"/>
             </w:rPr>
             <w:instrText xml:space="preserve"> CITATION Rom22 \l 1033 </w:instrText>
           </w:r>
           <w:r>
             <w:rPr>
+              <w:sz w:val="24"/>
+              <w:szCs w:val="24"/>
               <w:lang w:bidi="ar-EG"/>
             </w:rPr>
             <w:fldChar w:fldCharType="separate"/>
@@ -2444,19 +2578,16 @@
           <w:r>
             <w:rPr>
               <w:noProof/>
+              <w:sz w:val="24"/>
+              <w:szCs w:val="24"/>
               <w:lang w:bidi="ar-EG"/>
             </w:rPr>
-            <w:t xml:space="preserve"> </w:t>
+            <w:t xml:space="preserve"> [1]</w:t>
           </w:r>
           <w:r>
             <w:rPr>
-              <w:noProof/>
-              <w:lang w:bidi="ar-EG"/>
-            </w:rPr>
-            <w:t>[1]</w:t>
-          </w:r>
-          <w:r>
-            <w:rPr>
+              <w:sz w:val="24"/>
+              <w:szCs w:val="24"/>
               <w:lang w:bidi="ar-EG"/>
             </w:rPr>
             <w:fldChar w:fldCharType="end"/>
@@ -2465,6 +2596,8 @@
       </w:sdt>
       <w:r>
         <w:rPr>
+          <w:sz w:val="24"/>
+          <w:szCs w:val="24"/>
           <w:lang w:bidi="ar-EG"/>
         </w:rPr>
         <w:t>.</w:t>
@@ -2474,12 +2607,16 @@
       <w:pPr>
         <w:jc w:val="both"/>
         <w:rPr>
+          <w:sz w:val="24"/>
+          <w:szCs w:val="24"/>
           <w:lang w:bidi="ar-EG"/>
         </w:rPr>
       </w:pPr>
       <w:r>
         <w:rPr>
           <w:noProof/>
+          <w:sz w:val="24"/>
+          <w:szCs w:val="24"/>
           <w:lang w:bidi="ar-EG"/>
         </w:rPr>
         <mc:AlternateContent>
@@ -2937,24 +3074,14 @@
                               <w:r>
                                 <w:t xml:space="preserve">Figure </w:t>
                               </w:r>
-                              <w:r>
-                                <w:fldChar w:fldCharType="begin"/>
-                              </w:r>
-                              <w:r>
-                                <w:instrText xml:space="preserve"> SEQ Figure \* ARABIC </w:instrText>
-                              </w:r>
-                              <w:r>
-                                <w:fldChar w:fldCharType="separate"/>
-                              </w:r>
-                              <w:r>
-                                <w:rPr>
-                                  <w:noProof/>
-                                </w:rPr>
-                                <w:t>1</w:t>
-                              </w:r>
-                              <w:r>
-                                <w:fldChar w:fldCharType="end"/>
-                              </w:r>
+                              <w:fldSimple w:instr=" SEQ Figure \* ARABIC ">
+                                <w:r>
+                                  <w:rPr>
+                                    <w:noProof/>
+                                  </w:rPr>
+                                  <w:t>1</w:t>
+                                </w:r>
+                              </w:fldSimple>
                               <w:r>
                                 <w:t>: text to image examples by Lexica</w:t>
                               </w:r>
@@ -3185,24 +3312,14 @@
                         <w:r>
                           <w:t xml:space="preserve">Figure </w:t>
                         </w:r>
-                        <w:r>
-                          <w:fldChar w:fldCharType="begin"/>
-                        </w:r>
-                        <w:r>
-                          <w:instrText xml:space="preserve"> SEQ Figure \* ARABIC </w:instrText>
-                        </w:r>
-                        <w:r>
-                          <w:fldChar w:fldCharType="separate"/>
-                        </w:r>
-                        <w:r>
-                          <w:rPr>
-                            <w:noProof/>
-                          </w:rPr>
-                          <w:t>1</w:t>
-                        </w:r>
-                        <w:r>
-                          <w:fldChar w:fldCharType="end"/>
-                        </w:r>
+                        <w:fldSimple w:instr=" SEQ Figure \* ARABIC ">
+                          <w:r>
+                            <w:rPr>
+                              <w:noProof/>
+                            </w:rPr>
+                            <w:t>1</w:t>
+                          </w:r>
+                        </w:fldSimple>
                         <w:r>
                           <w:t>: text to image examples by Lexica</w:t>
                         </w:r>
@@ -3219,19 +3336,25 @@
       </w:r>
       <w:r>
         <w:rPr>
+          <w:sz w:val="24"/>
+          <w:szCs w:val="24"/>
           <w:lang w:bidi="ar-EG"/>
         </w:rPr>
-        <w:t xml:space="preserve">he most common way of generation AI art from text is by typing a prompt to the model and it will generate the image, </w:t>
-      </w:r>
-      <w:r>
-        <w:rPr>
+        <w:t>T</w:t>
+      </w:r>
+      <w:r>
+        <w:rPr>
+          <w:sz w:val="24"/>
+          <w:szCs w:val="24"/>
           <w:lang w:bidi="ar-EG"/>
         </w:rPr>
-        <w:t>The best platform for finding examples and the prompts used to generate images is Lexica</w:t>
+        <w:t>he most common way of generation AI art from text is by typing a prompt to the model and it will generate the image, The best platform for finding examples and the prompts used to generate images is Lexica</w:t>
       </w:r>
       <w:sdt>
         <w:sdtPr>
           <w:rPr>
+            <w:sz w:val="24"/>
+            <w:szCs w:val="24"/>
             <w:lang w:bidi="ar-EG"/>
           </w:rPr>
           <w:id w:val="1972937276"/>
@@ -3240,18 +3363,24 @@
         <w:sdtContent>
           <w:r>
             <w:rPr>
+              <w:sz w:val="24"/>
+              <w:szCs w:val="24"/>
               <w:lang w:bidi="ar-EG"/>
             </w:rPr>
             <w:fldChar w:fldCharType="begin"/>
           </w:r>
           <w:r>
             <w:rPr>
+              <w:sz w:val="24"/>
+              <w:szCs w:val="24"/>
               <w:lang w:bidi="ar-EG"/>
             </w:rPr>
             <w:instrText xml:space="preserve"> CITATION Lex23 \l 1033 </w:instrText>
           </w:r>
           <w:r>
             <w:rPr>
+              <w:sz w:val="24"/>
+              <w:szCs w:val="24"/>
               <w:lang w:bidi="ar-EG"/>
             </w:rPr>
             <w:fldChar w:fldCharType="separate"/>
@@ -3259,19 +3388,16 @@
           <w:r>
             <w:rPr>
               <w:noProof/>
+              <w:sz w:val="24"/>
+              <w:szCs w:val="24"/>
               <w:lang w:bidi="ar-EG"/>
             </w:rPr>
-            <w:t xml:space="preserve"> </w:t>
+            <w:t xml:space="preserve"> [4]</w:t>
           </w:r>
           <w:r>
             <w:rPr>
-              <w:noProof/>
-              <w:lang w:bidi="ar-EG"/>
-            </w:rPr>
-            <w:t>[4]</w:t>
-          </w:r>
-          <w:r>
-            <w:rPr>
+              <w:sz w:val="24"/>
+              <w:szCs w:val="24"/>
               <w:lang w:bidi="ar-EG"/>
             </w:rPr>
             <w:fldChar w:fldCharType="end"/>
@@ -3280,24 +3406,24 @@
       </w:sdt>
       <w:r>
         <w:rPr>
+          <w:sz w:val="24"/>
+          <w:szCs w:val="24"/>
           <w:lang w:bidi="ar-EG"/>
         </w:rPr>
-        <w:t xml:space="preserve">, which archives over 10 million sample artworks. Each artwork includes its full prompt and the seed number, </w:t>
-      </w:r>
-      <w:r>
-        <w:rPr>
+        <w:t>, which archives over 10 million sample artworks. Each artwork includes its full prompt and the seed number, some examples</w:t>
+      </w:r>
+      <w:r>
+        <w:rPr>
+          <w:sz w:val="24"/>
+          <w:szCs w:val="24"/>
           <w:lang w:bidi="ar-EG"/>
         </w:rPr>
-        <w:t>some examples</w:t>
-      </w:r>
-      <w:r>
-        <w:rPr>
-          <w:lang w:bidi="ar-EG"/>
-        </w:rPr>
         <w:t xml:space="preserve"> of images and their prompt</w:t>
       </w:r>
       <w:r>
         <w:rPr>
+          <w:sz w:val="24"/>
+          <w:szCs w:val="24"/>
           <w:lang w:bidi="ar-EG"/>
         </w:rPr>
         <w:t xml:space="preserve"> are shown below</w:t>
@@ -3306,11 +3432,15 @@
     <w:p>
       <w:pPr>
         <w:rPr>
+          <w:sz w:val="24"/>
+          <w:szCs w:val="24"/>
           <w:lang w:bidi="ar-EG"/>
         </w:rPr>
       </w:pPr>
       <w:r>
         <w:rPr>
+          <w:sz w:val="24"/>
+          <w:szCs w:val="24"/>
           <w:lang w:bidi="ar-EG"/>
         </w:rPr>
         <w:t>In addition, painting images from text isn’t the only feature of SD but also image to image and object removal is also possible.</w:t>
@@ -3318,17 +3448,112 @@
     </w:p>
     <w:p>
       <w:pPr>
-        <w:rPr>
-          <w:lang w:bidi="ar-EG"/>
-        </w:rPr>
-      </w:pPr>
+        <w:pStyle w:val="Heading1"/>
+      </w:pPr>
+      <w:bookmarkStart w:id="6" w:name="_Toc132165950"/>
+      <w:r>
+        <w:t>2.</w:t>
+      </w:r>
+      <w:r>
+        <w:t>Architecture</w:t>
+      </w:r>
+      <w:bookmarkEnd w:id="6"/>
     </w:p>
     <w:p>
       <w:pPr>
         <w:rPr>
+          <w:sz w:val="24"/>
+          <w:szCs w:val="24"/>
           <w:lang w:bidi="ar-EG"/>
         </w:rPr>
       </w:pPr>
+      <w:r>
+        <w:rPr>
+          <w:sz w:val="24"/>
+          <w:szCs w:val="24"/>
+          <w:lang w:bidi="ar-EG"/>
+        </w:rPr>
+        <w:t xml:space="preserve">Stable Diffusion uses a kind of diffusion model (DM), called a latent diffusion model (LDM) developed by the </w:t>
+      </w:r>
+      <w:proofErr w:type="spellStart"/>
+      <w:r>
+        <w:rPr>
+          <w:sz w:val="24"/>
+          <w:szCs w:val="24"/>
+          <w:lang w:bidi="ar-EG"/>
+        </w:rPr>
+        <w:t>CompVis</w:t>
+      </w:r>
+      <w:proofErr w:type="spellEnd"/>
+      <w:r>
+        <w:rPr>
+          <w:sz w:val="24"/>
+          <w:szCs w:val="24"/>
+          <w:lang w:bidi="ar-EG"/>
+        </w:rPr>
+        <w:t xml:space="preserve"> group at LMU Munich.</w:t>
+      </w:r>
+      <w:r>
+        <w:rPr>
+          <w:sz w:val="24"/>
+          <w:szCs w:val="24"/>
+          <w:lang w:bidi="ar-EG"/>
+        </w:rPr>
+        <w:t xml:space="preserve"> D</w:t>
+      </w:r>
+      <w:r>
+        <w:rPr>
+          <w:sz w:val="24"/>
+          <w:szCs w:val="24"/>
+          <w:lang w:bidi="ar-EG"/>
+        </w:rPr>
+        <w:t xml:space="preserve">iffusion models are trained with the objective of removing successive applications of Gaussian noise on training images which can be thought of as a sequence of denoising </w:t>
+      </w:r>
+      <w:r>
+        <w:rPr>
+          <w:sz w:val="24"/>
+          <w:szCs w:val="24"/>
+          <w:lang w:bidi="ar-EG"/>
+        </w:rPr>
+        <w:lastRenderedPageBreak/>
+        <w:t xml:space="preserve">autoencoders. Stable Diffusion consists of 3 parts: the variational autoencoder (VAE), U-Net, and an optional text encoder. The VAE encoder compresses the image from pixel space to a smaller dimensional latent space, capturing a more fundamental semantic meaning of the image. Gaussian noise is iteratively applied to the compressed latent representation during forward diffusion. The U-Net block, composed of a </w:t>
+      </w:r>
+      <w:proofErr w:type="spellStart"/>
+      <w:r>
+        <w:rPr>
+          <w:sz w:val="24"/>
+          <w:szCs w:val="24"/>
+          <w:lang w:bidi="ar-EG"/>
+        </w:rPr>
+        <w:t>ResNet</w:t>
+      </w:r>
+      <w:proofErr w:type="spellEnd"/>
+      <w:r>
+        <w:rPr>
+          <w:sz w:val="24"/>
+          <w:szCs w:val="24"/>
+          <w:lang w:bidi="ar-EG"/>
+        </w:rPr>
+        <w:t xml:space="preserve"> backbone, denoises the output from forward diffusion backwards to obtain a latent representation. Finally, the VAE decoder generates the final image by converting the representation back into pixel space. The denoising step can be flexibly conditioned on a string of text, an image, or another modality. The encoded conditioning data is exposed to denoising U-Nets via a cross-attention mechanism. For conditioning on text, the fixed, pretrained CLIP </w:t>
+      </w:r>
+      <w:proofErr w:type="spellStart"/>
+      <w:r>
+        <w:rPr>
+          <w:sz w:val="24"/>
+          <w:szCs w:val="24"/>
+          <w:lang w:bidi="ar-EG"/>
+        </w:rPr>
+        <w:t>ViT</w:t>
+      </w:r>
+      <w:proofErr w:type="spellEnd"/>
+      <w:r>
+        <w:rPr>
+          <w:sz w:val="24"/>
+          <w:szCs w:val="24"/>
+          <w:lang w:bidi="ar-EG"/>
+        </w:rPr>
+        <w:t>-L/14 text encoder is used to transform text prompts to an embedding space. Researchers point to increased computational efficiency for training and generation as an advantage of LDMs.</w:t>
+      </w:r>
     </w:p>
     <w:p>
       <w:pPr>
@@ -3343,14 +3568,21 @@
           <w:lang w:bidi="ar-EG"/>
         </w:rPr>
       </w:pPr>
-      <w:r>
+    </w:p>
+    <w:p>
+      <w:pPr>
         <w:rPr>
           <w:lang w:bidi="ar-EG"/>
         </w:rPr>
+      </w:pPr>
+      <w:r>
+        <w:rPr>
+          <w:lang w:bidi="ar-EG"/>
+        </w:rPr>
         <w:br w:type="page"/>
       </w:r>
     </w:p>
-    <w:bookmarkStart w:id="6" w:name="_Toc132132293" w:displacedByCustomXml="next"/>
+    <w:bookmarkStart w:id="7" w:name="_Toc132165951" w:displacedByCustomXml="next"/>
     <w:sdt>
       <w:sdtPr>
         <w:rPr>
@@ -3374,7 +3606,7 @@
           <w:r>
             <w:t>References</w:t>
           </w:r>
-          <w:bookmarkEnd w:id="6"/>
+          <w:bookmarkEnd w:id="7"/>
         </w:p>
         <w:sdt>
           <w:sdtPr>
@@ -3414,12 +3646,12 @@
                 <w:tblLook w:val="04A0" w:firstRow="1" w:lastRow="0" w:firstColumn="1" w:lastColumn="0" w:noHBand="0" w:noVBand="1"/>
               </w:tblPr>
               <w:tblGrid>
-                <w:gridCol w:w="402"/>
-                <w:gridCol w:w="10398"/>
+                <w:gridCol w:w="355"/>
+                <w:gridCol w:w="10445"/>
               </w:tblGrid>
               <w:tr>
                 <w:trPr>
-                  <w:divId w:val="1837528480"/>
+                  <w:divId w:val="1315449759"/>
                   <w:tblCellSpacing w:w="15" w:type="dxa"/>
                 </w:trPr>
                 <w:tc>
@@ -3439,6 +3671,8 @@
                     <w:r>
                       <w:rPr>
                         <w:noProof/>
+                        <w:sz w:val="24"/>
+                        <w:szCs w:val="24"/>
                       </w:rPr>
                       <w:t xml:space="preserve">[1] </w:t>
                     </w:r>
@@ -3454,11 +3688,15 @@
                       <w:pStyle w:val="Bibliography"/>
                       <w:rPr>
                         <w:noProof/>
+                        <w:sz w:val="24"/>
+                        <w:szCs w:val="24"/>
                       </w:rPr>
                     </w:pPr>
                     <w:r>
                       <w:rPr>
                         <w:noProof/>
+                        <w:sz w:val="24"/>
+                        <w:szCs w:val="24"/>
                       </w:rPr>
                       <w:t>R. Rombach, A. Blattmann, D. Lorenz, P. Esser and B. Ommer, "High-Resolution Image Synthesis with Latent Diffusion Models | Papers With Code," 2022. [Online]. Available: https://paperswithcode.com/paper/high-resolution-image-synthesis-with-latent. [Accessed 2023].</w:t>
                     </w:r>
@@ -3467,7 +3705,7 @@
               </w:tr>
               <w:tr>
                 <w:trPr>
-                  <w:divId w:val="1837528480"/>
+                  <w:divId w:val="1315449759"/>
                   <w:tblCellSpacing w:w="15" w:type="dxa"/>
                 </w:trPr>
                 <w:tc>
@@ -3480,11 +3718,15 @@
                       <w:pStyle w:val="Bibliography"/>
                       <w:rPr>
                         <w:noProof/>
+                        <w:sz w:val="24"/>
+                        <w:szCs w:val="24"/>
                       </w:rPr>
                     </w:pPr>
                     <w:r>
                       <w:rPr>
                         <w:noProof/>
+                        <w:sz w:val="24"/>
+                        <w:szCs w:val="24"/>
                       </w:rPr>
                       <w:t xml:space="preserve">[2] </w:t>
                     </w:r>
@@ -3500,11 +3742,15 @@
                       <w:pStyle w:val="Bibliography"/>
                       <w:rPr>
                         <w:noProof/>
+                        <w:sz w:val="24"/>
+                        <w:szCs w:val="24"/>
                       </w:rPr>
                     </w:pPr>
                     <w:r>
                       <w:rPr>
                         <w:noProof/>
+                        <w:sz w:val="24"/>
+                        <w:szCs w:val="24"/>
                       </w:rPr>
                       <w:t>Stability AI, "Stable Diffusion Public Release — Stability AI," [Online]. Available: https://stability.ai/blog/stable-diffusion-public-release. [Accessed 2023].</w:t>
                     </w:r>
@@ -3513,7 +3759,7 @@
               </w:tr>
               <w:tr>
                 <w:trPr>
-                  <w:divId w:val="1837528480"/>
+                  <w:divId w:val="1315449759"/>
                   <w:tblCellSpacing w:w="15" w:type="dxa"/>
                 </w:trPr>
                 <w:tc>
@@ -3526,11 +3772,15 @@
                       <w:pStyle w:val="Bibliography"/>
                       <w:rPr>
                         <w:noProof/>
+                        <w:sz w:val="24"/>
+                        <w:szCs w:val="24"/>
                       </w:rPr>
                     </w:pPr>
                     <w:r>
                       <w:rPr>
                         <w:noProof/>
+                        <w:sz w:val="24"/>
+                        <w:szCs w:val="24"/>
                       </w:rPr>
                       <w:t xml:space="preserve">[3] </w:t>
                     </w:r>
@@ -3546,11 +3796,15 @@
                       <w:pStyle w:val="Bibliography"/>
                       <w:rPr>
                         <w:noProof/>
+                        <w:sz w:val="24"/>
+                        <w:szCs w:val="24"/>
                       </w:rPr>
                     </w:pPr>
                     <w:r>
                       <w:rPr>
                         <w:noProof/>
+                        <w:sz w:val="24"/>
+                        <w:szCs w:val="24"/>
                       </w:rPr>
                       <w:t>Two Minute Papers, "Stable Diffusion: DALL-E 2 For Free, For Everyone! - YouTube," 6 Septemper 2022. [Online]. Available: https://youtu.be/nVhmFski3vg. [Accessed 2023].</w:t>
                     </w:r>
@@ -3559,7 +3813,7 @@
               </w:tr>
               <w:tr>
                 <w:trPr>
-                  <w:divId w:val="1837528480"/>
+                  <w:divId w:val="1315449759"/>
                   <w:tblCellSpacing w:w="15" w:type="dxa"/>
                 </w:trPr>
                 <w:tc>
@@ -3572,11 +3826,15 @@
                       <w:pStyle w:val="Bibliography"/>
                       <w:rPr>
                         <w:noProof/>
+                        <w:sz w:val="24"/>
+                        <w:szCs w:val="24"/>
                       </w:rPr>
                     </w:pPr>
                     <w:r>
                       <w:rPr>
                         <w:noProof/>
+                        <w:sz w:val="24"/>
+                        <w:szCs w:val="24"/>
                       </w:rPr>
                       <w:t xml:space="preserve">[4] </w:t>
                     </w:r>
@@ -3592,11 +3850,15 @@
                       <w:pStyle w:val="Bibliography"/>
                       <w:rPr>
                         <w:noProof/>
+                        <w:sz w:val="24"/>
+                        <w:szCs w:val="24"/>
                       </w:rPr>
                     </w:pPr>
                     <w:r>
                       <w:rPr>
                         <w:noProof/>
+                        <w:sz w:val="24"/>
+                        <w:szCs w:val="24"/>
                       </w:rPr>
                       <w:t>"Lexica," [Online]. Available: https://lexica.art/. [Accessed 2023].</w:t>
                     </w:r>
@@ -3605,7 +3867,7 @@
               </w:tr>
               <w:tr>
                 <w:trPr>
-                  <w:divId w:val="1837528480"/>
+                  <w:divId w:val="1315449759"/>
                   <w:tblCellSpacing w:w="15" w:type="dxa"/>
                 </w:trPr>
                 <w:tc>
@@ -3618,11 +3880,15 @@
                       <w:pStyle w:val="Bibliography"/>
                       <w:rPr>
                         <w:noProof/>
+                        <w:sz w:val="24"/>
+                        <w:szCs w:val="24"/>
                       </w:rPr>
                     </w:pPr>
                     <w:r>
                       <w:rPr>
                         <w:noProof/>
+                        <w:sz w:val="24"/>
+                        <w:szCs w:val="24"/>
                       </w:rPr>
                       <w:t xml:space="preserve">[5] </w:t>
                     </w:r>
@@ -3638,11 +3904,15 @@
                       <w:pStyle w:val="Bibliography"/>
                       <w:rPr>
                         <w:noProof/>
+                        <w:sz w:val="24"/>
+                        <w:szCs w:val="24"/>
                       </w:rPr>
                     </w:pPr>
                     <w:r>
                       <w:rPr>
                         <w:noProof/>
+                        <w:sz w:val="24"/>
+                        <w:szCs w:val="24"/>
                       </w:rPr>
                       <w:t>J. Alammar, "The Illustrated Stable Diffusion," 2022. [Online]. Available: https://jalammar.github.io/illustrated-stable-diffusion/. [Accessed 2023].</w:t>
                     </w:r>
@@ -3651,7 +3921,7 @@
               </w:tr>
               <w:tr>
                 <w:trPr>
-                  <w:divId w:val="1837528480"/>
+                  <w:divId w:val="1315449759"/>
                   <w:tblCellSpacing w:w="15" w:type="dxa"/>
                 </w:trPr>
                 <w:tc>
@@ -3664,11 +3934,15 @@
                       <w:pStyle w:val="Bibliography"/>
                       <w:rPr>
                         <w:noProof/>
+                        <w:sz w:val="24"/>
+                        <w:szCs w:val="24"/>
                       </w:rPr>
                     </w:pPr>
                     <w:r>
                       <w:rPr>
                         <w:noProof/>
+                        <w:sz w:val="24"/>
+                        <w:szCs w:val="24"/>
                       </w:rPr>
                       <w:t xml:space="preserve">[6] </w:t>
                     </w:r>
@@ -3684,11 +3958,15 @@
                       <w:pStyle w:val="Bibliography"/>
                       <w:rPr>
                         <w:noProof/>
+                        <w:sz w:val="24"/>
+                        <w:szCs w:val="24"/>
                       </w:rPr>
                     </w:pPr>
                     <w:r>
                       <w:rPr>
                         <w:noProof/>
+                        <w:sz w:val="24"/>
+                        <w:szCs w:val="24"/>
                       </w:rPr>
                       <w:t>CompVis, "High-Resolution Image Synthesis with Latent Diffusion Models - Computer Vision &amp; Learning Group," [Online]. Available: https://ommer-lab.com/research/latent-diffusion-models/. [Accessed 2023].</w:t>
                     </w:r>
@@ -3697,7 +3975,7 @@
               </w:tr>
               <w:tr>
                 <w:trPr>
-                  <w:divId w:val="1837528480"/>
+                  <w:divId w:val="1315449759"/>
                   <w:tblCellSpacing w:w="15" w:type="dxa"/>
                 </w:trPr>
                 <w:tc>
@@ -3710,11 +3988,15 @@
                       <w:pStyle w:val="Bibliography"/>
                       <w:rPr>
                         <w:noProof/>
+                        <w:sz w:val="24"/>
+                        <w:szCs w:val="24"/>
                       </w:rPr>
                     </w:pPr>
                     <w:r>
                       <w:rPr>
                         <w:noProof/>
+                        <w:sz w:val="24"/>
+                        <w:szCs w:val="24"/>
                       </w:rPr>
                       <w:t xml:space="preserve">[7] </w:t>
                     </w:r>
@@ -3730,11 +4012,15 @@
                       <w:pStyle w:val="Bibliography"/>
                       <w:rPr>
                         <w:noProof/>
+                        <w:sz w:val="24"/>
+                        <w:szCs w:val="24"/>
                       </w:rPr>
                     </w:pPr>
                     <w:r>
                       <w:rPr>
                         <w:noProof/>
+                        <w:sz w:val="24"/>
+                        <w:szCs w:val="24"/>
                       </w:rPr>
                       <w:t>Stability AI, "Stable Diffusion v2.1 and DreamStudio Updates 7-Dec 22 — Stability AI," [Online]. Available: https://stability.ai/blog/stablediffusion2-1-release7-dec-2022. [Accessed 2023].</w:t>
                     </w:r>
@@ -3743,7 +4029,7 @@
               </w:tr>
               <w:tr>
                 <w:trPr>
-                  <w:divId w:val="1837528480"/>
+                  <w:divId w:val="1315449759"/>
                   <w:tblCellSpacing w:w="15" w:type="dxa"/>
                 </w:trPr>
                 <w:tc>
@@ -3756,11 +4042,15 @@
                       <w:pStyle w:val="Bibliography"/>
                       <w:rPr>
                         <w:noProof/>
+                        <w:sz w:val="24"/>
+                        <w:szCs w:val="24"/>
                       </w:rPr>
                     </w:pPr>
                     <w:r>
                       <w:rPr>
                         <w:noProof/>
+                        <w:sz w:val="24"/>
+                        <w:szCs w:val="24"/>
                       </w:rPr>
                       <w:t xml:space="preserve">[8] </w:t>
                     </w:r>
@@ -3776,11 +4066,15 @@
                       <w:pStyle w:val="Bibliography"/>
                       <w:rPr>
                         <w:noProof/>
+                        <w:sz w:val="24"/>
+                        <w:szCs w:val="24"/>
                       </w:rPr>
                     </w:pPr>
                     <w:r>
                       <w:rPr>
                         <w:noProof/>
+                        <w:sz w:val="24"/>
+                        <w:szCs w:val="24"/>
                       </w:rPr>
                       <w:t>Stability AI, "Stable Diffusion 2-1 - a Hugging Face Space by stabilityai," [Online]. Available: https://huggingface.co/spaces/stabilityai/stable-diffusion. [Accessed 2023].</w:t>
                     </w:r>
@@ -3789,7 +4083,7 @@
               </w:tr>
               <w:tr>
                 <w:trPr>
-                  <w:divId w:val="1837528480"/>
+                  <w:divId w:val="1315449759"/>
                   <w:tblCellSpacing w:w="15" w:type="dxa"/>
                 </w:trPr>
                 <w:tc>
@@ -3802,11 +4096,15 @@
                       <w:pStyle w:val="Bibliography"/>
                       <w:rPr>
                         <w:noProof/>
+                        <w:sz w:val="24"/>
+                        <w:szCs w:val="24"/>
                       </w:rPr>
                     </w:pPr>
                     <w:r>
                       <w:rPr>
                         <w:noProof/>
+                        <w:sz w:val="24"/>
+                        <w:szCs w:val="24"/>
                       </w:rPr>
                       <w:t xml:space="preserve">[9] </w:t>
                     </w:r>
@@ -3822,11 +4120,15 @@
                       <w:pStyle w:val="Bibliography"/>
                       <w:rPr>
                         <w:noProof/>
+                        <w:sz w:val="24"/>
+                        <w:szCs w:val="24"/>
                       </w:rPr>
                     </w:pPr>
                     <w:r>
                       <w:rPr>
                         <w:noProof/>
+                        <w:sz w:val="24"/>
+                        <w:szCs w:val="24"/>
                       </w:rPr>
                       <w:t>CompVis, "CompVis/latent-diffusion: High-Resolution Image Synthesis with Latent Diffusion Models," [Online]. Available: https://github.com/CompVis/latent-diffusion.git. [Accessed 2023].</w:t>
                     </w:r>
@@ -3836,10 +4138,91 @@
             </w:tbl>
             <w:p>
               <w:pPr>
-                <w:divId w:val="1837528480"/>
+                <w:divId w:val="1315449759"/>
+                <w:rPr>
+                  <w:rFonts w:ascii="Times New Roman" w:eastAsia="Times New Roman" w:hAnsi="Times New Roman" w:cs="Times New Roman"/>
+                  <w:color w:val="000000"/>
+                  <w:sz w:val="24"/>
+                  <w:szCs w:val="24"/>
+                </w:rPr>
+              </w:pPr>
+              <w:r>
                 <w:rPr>
                   <w:rFonts w:eastAsia="Times New Roman"/>
                   <w:noProof/>
+                  <w:sz w:val="24"/>
+                  <w:szCs w:val="24"/>
+                </w:rPr>
+                <w:t xml:space="preserve">[10] </w:t>
+              </w:r>
+              <w:r>
+                <w:rPr>
+                  <w:rFonts w:ascii="Times New Roman" w:eastAsia="Times New Roman" w:hAnsi="Times New Roman" w:cs="Times New Roman"/>
+                  <w:color w:val="000000"/>
+                  <w:sz w:val="24"/>
+                  <w:szCs w:val="24"/>
+                </w:rPr>
+                <w:t>Wikipedia Contributors, “Stable Diffusion,” </w:t>
+              </w:r>
+              <w:r>
+                <w:rPr>
+                  <w:rFonts w:ascii="Times New Roman" w:eastAsia="Times New Roman" w:hAnsi="Times New Roman" w:cs="Times New Roman"/>
+                  <w:i/>
+                  <w:iCs/>
+                  <w:color w:val="000000"/>
+                  <w:sz w:val="24"/>
+                  <w:szCs w:val="24"/>
+                </w:rPr>
+                <w:t>Wikipedia</w:t>
+              </w:r>
+              <w:r>
+                <w:rPr>
+                  <w:rFonts w:ascii="Times New Roman" w:eastAsia="Times New Roman" w:hAnsi="Times New Roman" w:cs="Times New Roman"/>
+                  <w:color w:val="000000"/>
+                  <w:sz w:val="24"/>
+                  <w:szCs w:val="24"/>
+                </w:rPr>
+                <w:t>, Apr. 11, 2023. [Online]. Available: https://en.wikipedia.org/wiki/Stable_Diffusion. [Accessed: Apr. 12, 2023]</w:t>
+              </w:r>
+              <w:r>
+                <w:rPr>
+                  <w:rFonts w:ascii="Times New Roman" w:eastAsia="Times New Roman" w:hAnsi="Times New Roman" w:cs="Times New Roman"/>
+                  <w:color w:val="000000"/>
+                  <w:sz w:val="24"/>
+                  <w:szCs w:val="24"/>
+                </w:rPr>
+                <w:t>.</w:t>
+              </w:r>
+            </w:p>
+            <w:p>
+              <w:pPr>
+                <w:spacing w:before="100" w:beforeAutospacing="1" w:after="100" w:afterAutospacing="1" w:line="240" w:lineRule="auto"/>
+                <w:divId w:val="1315449759"/>
+                <w:rPr>
+                  <w:rFonts w:ascii="Times New Roman" w:eastAsia="Times New Roman" w:hAnsi="Times New Roman" w:cs="Times New Roman"/>
+                  <w:color w:val="000000"/>
+                  <w:sz w:val="24"/>
+                  <w:szCs w:val="24"/>
+                </w:rPr>
+              </w:pPr>
+              <w:r>
+                <w:rPr>
+                  <w:rFonts w:ascii="Times New Roman" w:eastAsia="Times New Roman" w:hAnsi="Times New Roman" w:cs="Times New Roman"/>
+                  <w:color w:val="000000"/>
+                  <w:sz w:val="24"/>
+                  <w:szCs w:val="24"/>
+                </w:rPr>
+                <w:t>‌</w:t>
+              </w:r>
+            </w:p>
+            <w:p>
+              <w:pPr>
+                <w:divId w:val="1315449759"/>
+                <w:rPr>
+                  <w:rFonts w:eastAsia="Times New Roman"/>
+                  <w:noProof/>
+                  <w:sz w:val="24"/>
+                  <w:szCs w:val="24"/>
                 </w:rPr>
               </w:pPr>
             </w:p>
@@ -6034,6 +6417,62 @@
     <w:unhideWhenUsed/>
     <w:rsid w:val="00CE0F2D"/>
   </w:style>
+  <w:style w:type="paragraph" w:styleId="NormalWeb">
+    <w:name w:val="Normal (Web)"/>
+    <w:basedOn w:val="Normal"/>
+    <w:uiPriority w:val="99"/>
+    <w:semiHidden/>
+    <w:unhideWhenUsed/>
+    <w:rsid w:val="000C75E6"/>
+    <w:pPr>
+      <w:spacing w:before="100" w:beforeAutospacing="1" w:after="100" w:afterAutospacing="1" w:line="240" w:lineRule="auto"/>
+    </w:pPr>
+    <w:rPr>
+      <w:rFonts w:ascii="Times New Roman" w:eastAsia="Times New Roman" w:hAnsi="Times New Roman" w:cs="Times New Roman"/>
+      <w:sz w:val="24"/>
+      <w:szCs w:val="24"/>
+    </w:rPr>
+  </w:style>
+  <w:style w:type="paragraph" w:styleId="FootnoteText">
+    <w:name w:val="footnote text"/>
+    <w:basedOn w:val="Normal"/>
+    <w:link w:val="FootnoteTextChar"/>
+    <w:uiPriority w:val="99"/>
+    <w:semiHidden/>
+    <w:unhideWhenUsed/>
+    <w:rsid w:val="00727C6A"/>
+    <w:pPr>
+      <w:spacing w:after="0" w:line="240" w:lineRule="auto"/>
+    </w:pPr>
+    <w:rPr>
+      <w:sz w:val="20"/>
+      <w:szCs w:val="20"/>
+    </w:rPr>
+  </w:style>
+  <w:style w:type="character" w:customStyle="1" w:styleId="FootnoteTextChar">
+    <w:name w:val="Footnote Text Char"/>
+    <w:basedOn w:val="DefaultParagraphFont"/>
+    <w:link w:val="FootnoteText"/>
+    <w:uiPriority w:val="99"/>
+    <w:semiHidden/>
+    <w:rsid w:val="00727C6A"/>
+    <w:rPr>
+      <w:rFonts w:asciiTheme="majorBidi" w:hAnsiTheme="majorBidi" w:cstheme="majorBidi"/>
+      <w:sz w:val="20"/>
+      <w:szCs w:val="20"/>
+    </w:rPr>
+  </w:style>
+  <w:style w:type="character" w:styleId="FootnoteReference">
+    <w:name w:val="footnote reference"/>
+    <w:basedOn w:val="DefaultParagraphFont"/>
+    <w:uiPriority w:val="99"/>
+    <w:semiHidden/>
+    <w:unhideWhenUsed/>
+    <w:rsid w:val="00727C6A"/>
+    <w:rPr>
+      <w:vertAlign w:val="superscript"/>
+    </w:rPr>
+  </w:style>
 </w:styles>
 </file>
 

</xml_diff>